<commit_message>
Correção do exercício 1.
</commit_message>
<xml_diff>
--- a/Lista 4/Exe1.docx
+++ b/Lista 4/Exe1.docx
@@ -1,10 +1,11 @@
 
 <file path=word/document.xml><?xml version="1.0" encoding="utf-8"?>
-<w:document xmlns:wpc="http://schemas.microsoft.com/office/word/2010/wordprocessingCanvas" xmlns:cx="http://schemas.microsoft.com/office/drawing/2014/chartex" xmlns:cx1="http://schemas.microsoft.com/office/drawing/2015/9/8/chartex" xmlns:cx2="http://schemas.microsoft.com/office/drawing/2015/10/21/chartex" xmlns:cx3="http://schemas.microsoft.com/office/drawing/2016/5/9/chartex" xmlns:cx4="http://schemas.microsoft.com/office/drawing/2016/5/10/chartex" xmlns:cx5="http://schemas.microsoft.com/office/drawing/2016/5/11/chartex" xmlns:mc="http://schemas.openxmlformats.org/markup-compatibility/2006" xmlns:o="urn:schemas-microsoft-com:office:office" xmlns:r="http://schemas.openxmlformats.org/officeDocument/2006/relationships" xmlns:m="http://schemas.openxmlformats.org/officeDocument/2006/math" xmlns:v="urn:schemas-microsoft-com:vml" xmlns:wp14="http://schemas.microsoft.com/office/word/2010/wordprocessingDrawing" xmlns:wp="http://schemas.openxmlformats.org/drawingml/2006/wordprocessingDrawing" xmlns:w10="urn:schemas-microsoft-com:office:word" xmlns:w="http://schemas.openxmlformats.org/wordprocessingml/2006/main" xmlns:w14="http://schemas.microsoft.com/office/word/2010/wordml" xmlns:w15="http://schemas.microsoft.com/office/word/2012/wordml" xmlns:w16se="http://schemas.microsoft.com/office/word/2015/wordml/symex" xmlns:wpg="http://schemas.microsoft.com/office/word/2010/wordprocessingGroup" xmlns:wpi="http://schemas.microsoft.com/office/word/2010/wordprocessingInk" xmlns:wne="http://schemas.microsoft.com/office/word/2006/wordml" xmlns:wps="http://schemas.microsoft.com/office/word/2010/wordprocessingShape" mc:Ignorable="w14 w15 w16se wp14">
+<w:document xmlns:o="urn:schemas-microsoft-com:office:office" xmlns:r="http://schemas.openxmlformats.org/officeDocument/2006/relationships" xmlns:v="urn:schemas-microsoft-com:vml" xmlns:w="http://schemas.openxmlformats.org/wordprocessingml/2006/main" xmlns:w10="urn:schemas-microsoft-com:office:word" xmlns:wp="http://schemas.openxmlformats.org/drawingml/2006/wordprocessingDrawing" xmlns:wps="http://schemas.microsoft.com/office/word/2010/wordprocessingShape" xmlns:wpg="http://schemas.microsoft.com/office/word/2010/wordprocessingGroup" xmlns:mc="http://schemas.openxmlformats.org/markup-compatibility/2006" xmlns:wp14="http://schemas.microsoft.com/office/word/2010/wordprocessingDrawing" xmlns:w14="http://schemas.microsoft.com/office/word/2010/wordml" mc:Ignorable="w14 wp14">
   <w:body>
     <w:p>
       <w:pPr>
-        <w:spacing w:after="0"/>
+        <w:pStyle w:val="Normal"/>
+        <w:spacing w:before="0" w:after="0"/>
         <w:jc w:val="both"/>
         <w:rPr>
           <w:rFonts w:ascii="Arial" w:hAnsi="Arial" w:cs="Arial"/>
@@ -13,25 +14,17 @@
         </w:rPr>
       </w:pPr>
       <w:r>
-        <w:rPr>
-          <w:rFonts w:ascii="Arial" w:hAnsi="Arial" w:cs="Arial"/>
-          <w:b/>
-          <w:noProof/>
-          <w:sz w:val="24"/>
-          <w:szCs w:val="24"/>
-          <w:lang w:eastAsia="pt-BR"/>
-        </w:rPr>
         <w:drawing>
-          <wp:anchor distT="0" distB="0" distL="114300" distR="114300" simplePos="0" relativeHeight="251658240" behindDoc="0" locked="0" layoutInCell="1" allowOverlap="1">
-            <wp:simplePos x="1076325" y="895350"/>
+          <wp:anchor behindDoc="0" distT="0" distB="9525" distL="0" distR="123190" simplePos="0" locked="0" layoutInCell="1" allowOverlap="1" relativeHeight="2">
+            <wp:simplePos x="0" y="0"/>
             <wp:positionH relativeFrom="column">
               <wp:align>left</wp:align>
             </wp:positionH>
             <wp:positionV relativeFrom="paragraph">
-              <wp:align>top</wp:align>
+              <wp:posOffset>635</wp:posOffset>
             </wp:positionV>
             <wp:extent cx="981075" cy="981075"/>
-            <wp:effectExtent l="0" t="0" r="9525" b="9525"/>
+            <wp:effectExtent l="0" t="0" r="0" b="0"/>
             <wp:wrapSquare wrapText="bothSides"/>
             <wp:docPr id="1" name="Imagem 1" descr="C:\Users\giova\AppData\Local\Microsoft\Windows\INetCacheContent.Word\avatar_caio.jpg"/>
             <wp:cNvGraphicFramePr>
@@ -41,20 +34,13 @@
               <a:graphicData uri="http://schemas.openxmlformats.org/drawingml/2006/picture">
                 <pic:pic xmlns:pic="http://schemas.openxmlformats.org/drawingml/2006/picture">
                   <pic:nvPicPr>
-                    <pic:cNvPr id="0" name="Picture 1" descr="C:\Users\giova\AppData\Local\Microsoft\Windows\INetCacheContent.Word\avatar_caio.jpg"/>
+                    <pic:cNvPr id="1" name="Imagem 1" descr="C:\Users\giova\AppData\Local\Microsoft\Windows\INetCacheContent.Word\avatar_caio.jpg"/>
                     <pic:cNvPicPr>
                       <a:picLocks noChangeAspect="1" noChangeArrowheads="1"/>
                     </pic:cNvPicPr>
                   </pic:nvPicPr>
                   <pic:blipFill>
-                    <a:blip r:embed="rId6" cstate="print">
-                      <a:extLst>
-                        <a:ext uri="{28A0092B-C50C-407E-A947-70E740481C1C}">
-                          <a14:useLocalDpi xmlns:a14="http://schemas.microsoft.com/office/drawing/2010/main" val="0"/>
-                        </a:ext>
-                      </a:extLst>
-                    </a:blip>
-                    <a:srcRect/>
+                    <a:blip r:embed="rId2"/>
                     <a:stretch>
                       <a:fillRect/>
                     </a:stretch>
@@ -67,10 +53,6 @@
                     <a:prstGeom prst="rect">
                       <a:avLst/>
                     </a:prstGeom>
-                    <a:noFill/>
-                    <a:ln>
-                      <a:noFill/>
-                    </a:ln>
                   </pic:spPr>
                 </pic:pic>
               </a:graphicData>
@@ -80,16 +62,25 @@
       </w:r>
       <w:r>
         <w:rPr>
-          <w:rFonts w:ascii="Arial" w:hAnsi="Arial" w:cs="Arial"/>
+          <w:rFonts w:cs="Arial" w:ascii="Arial" w:hAnsi="Arial"/>
           <w:b/>
           <w:sz w:val="24"/>
           <w:szCs w:val="24"/>
         </w:rPr>
-        <w:t>Product Owner:</w:t>
-      </w:r>
-      <w:r>
-        <w:rPr>
-          <w:rFonts w:ascii="Arial" w:hAnsi="Arial" w:cs="Arial"/>
+        <w:t>P</w:t>
+      </w:r>
+      <w:r>
+        <w:rPr>
+          <w:rFonts w:cs="Arial" w:ascii="Arial" w:hAnsi="Arial"/>
+          <w:b/>
+          <w:sz w:val="24"/>
+          <w:szCs w:val="24"/>
+        </w:rPr>
+        <w:t>roduct Owner:</w:t>
+      </w:r>
+      <w:r>
+        <w:rPr>
+          <w:rFonts w:cs="Arial" w:ascii="Arial" w:hAnsi="Arial"/>
           <w:sz w:val="24"/>
           <w:szCs w:val="24"/>
         </w:rPr>
@@ -98,17 +89,14 @@
     </w:p>
     <w:p>
       <w:pPr>
-        <w:spacing w:after="0"/>
+        <w:pStyle w:val="Normal"/>
+        <w:spacing w:before="0" w:after="0"/>
         <w:jc w:val="both"/>
-        <w:rPr>
-          <w:rFonts w:ascii="Arial" w:hAnsi="Arial" w:cs="Arial"/>
-          <w:sz w:val="24"/>
-          <w:szCs w:val="24"/>
-        </w:rPr>
-      </w:pPr>
-      <w:r>
-        <w:rPr>
-          <w:rFonts w:ascii="Arial" w:hAnsi="Arial" w:cs="Arial"/>
+        <w:rPr/>
+      </w:pPr>
+      <w:r>
+        <w:rPr>
+          <w:rFonts w:cs="Arial" w:ascii="Arial" w:hAnsi="Arial"/>
           <w:b/>
           <w:sz w:val="24"/>
           <w:szCs w:val="24"/>
@@ -117,16 +105,25 @@
       </w:r>
       <w:r>
         <w:rPr>
-          <w:rFonts w:ascii="Arial" w:hAnsi="Arial" w:cs="Arial"/>
-          <w:sz w:val="24"/>
-          <w:szCs w:val="24"/>
-        </w:rPr>
-        <w:t>o integrante deverá definir a visão do produto e elaborar com base nela um Product Backlog. Definirá também as prioridades do projeto e o ROI (Return over Investiment) do mesmo, representando o cliente e aceitando ou rejeitando os entregáveis.</w:t>
+          <w:rFonts w:cs="Arial" w:ascii="Arial" w:hAnsi="Arial"/>
+          <w:sz w:val="24"/>
+          <w:szCs w:val="24"/>
+        </w:rPr>
+        <w:t xml:space="preserve">o integrante deverá definir a visão do produto e elaborar com base nela um Product Backlog, </w:t>
+      </w:r>
+      <w:r>
+        <w:rPr>
+          <w:rFonts w:cs="Arial" w:ascii="Arial" w:hAnsi="Arial"/>
+          <w:sz w:val="24"/>
+          <w:szCs w:val="24"/>
+        </w:rPr>
+        <w:t>definirá também as prioridades de cada funcionalidade.</w:t>
       </w:r>
     </w:p>
     <w:p>
       <w:pPr>
-        <w:spacing w:after="0"/>
+        <w:pStyle w:val="Normal"/>
+        <w:spacing w:before="0" w:after="0"/>
         <w:jc w:val="both"/>
         <w:rPr>
           <w:rFonts w:ascii="Arial" w:hAnsi="Arial" w:cs="Arial"/>
@@ -134,10 +131,18 @@
           <w:szCs w:val="24"/>
         </w:rPr>
       </w:pPr>
+      <w:r>
+        <w:rPr>
+          <w:rFonts w:cs="Arial" w:ascii="Arial" w:hAnsi="Arial"/>
+          <w:sz w:val="24"/>
+          <w:szCs w:val="24"/>
+        </w:rPr>
+      </w:r>
     </w:p>
     <w:p>
       <w:pPr>
-        <w:spacing w:after="0"/>
+        <w:pStyle w:val="Normal"/>
+        <w:spacing w:before="0" w:after="0"/>
         <w:jc w:val="both"/>
         <w:rPr>
           <w:rFonts w:ascii="Arial" w:hAnsi="Arial" w:cs="Arial"/>
@@ -147,20 +152,35 @@
       </w:pPr>
       <w:r>
         <w:rPr>
-          <w:noProof/>
-          <w:lang w:eastAsia="pt-BR"/>
-        </w:rPr>
+          <w:rFonts w:cs="Arial" w:ascii="Arial" w:hAnsi="Arial"/>
+          <w:sz w:val="24"/>
+          <w:szCs w:val="24"/>
+        </w:rPr>
+      </w:r>
+    </w:p>
+    <w:p>
+      <w:pPr>
+        <w:pStyle w:val="Normal"/>
+        <w:spacing w:before="0" w:after="0"/>
+        <w:jc w:val="both"/>
+        <w:rPr>
+          <w:rFonts w:ascii="Arial" w:hAnsi="Arial" w:cs="Arial"/>
+          <w:sz w:val="24"/>
+          <w:szCs w:val="24"/>
+        </w:rPr>
+      </w:pPr>
+      <w:r>
         <w:drawing>
-          <wp:anchor distT="0" distB="0" distL="114300" distR="114300" simplePos="0" relativeHeight="251659264" behindDoc="0" locked="0" layoutInCell="1" allowOverlap="1">
-            <wp:simplePos x="1076325" y="2219325"/>
+          <wp:anchor behindDoc="0" distT="0" distB="9525" distL="0" distR="114300" simplePos="0" locked="0" layoutInCell="1" allowOverlap="1" relativeHeight="3">
+            <wp:simplePos x="0" y="0"/>
             <wp:positionH relativeFrom="column">
               <wp:align>left</wp:align>
             </wp:positionH>
             <wp:positionV relativeFrom="paragraph">
-              <wp:align>top</wp:align>
+              <wp:posOffset>635</wp:posOffset>
             </wp:positionV>
             <wp:extent cx="990600" cy="1095375"/>
-            <wp:effectExtent l="0" t="0" r="0" b="9525"/>
+            <wp:effectExtent l="0" t="0" r="0" b="0"/>
             <wp:wrapSquare wrapText="bothSides"/>
             <wp:docPr id="2" name="Imagem 2" descr="C:\Users\giova\AppData\Local\Microsoft\Windows\INetCacheContent.Word\avatar_leo.jpg"/>
             <wp:cNvGraphicFramePr>
@@ -170,20 +190,13 @@
               <a:graphicData uri="http://schemas.openxmlformats.org/drawingml/2006/picture">
                 <pic:pic xmlns:pic="http://schemas.openxmlformats.org/drawingml/2006/picture">
                   <pic:nvPicPr>
-                    <pic:cNvPr id="0" name="Picture 3" descr="C:\Users\giova\AppData\Local\Microsoft\Windows\INetCacheContent.Word\avatar_leo.jpg"/>
+                    <pic:cNvPr id="2" name="Imagem 2" descr="C:\Users\giova\AppData\Local\Microsoft\Windows\INetCacheContent.Word\avatar_leo.jpg"/>
                     <pic:cNvPicPr>
                       <a:picLocks noChangeAspect="1" noChangeArrowheads="1"/>
                     </pic:cNvPicPr>
                   </pic:nvPicPr>
                   <pic:blipFill>
-                    <a:blip r:embed="rId7" cstate="print">
-                      <a:extLst>
-                        <a:ext uri="{28A0092B-C50C-407E-A947-70E740481C1C}">
-                          <a14:useLocalDpi xmlns:a14="http://schemas.microsoft.com/office/drawing/2010/main" val="0"/>
-                        </a:ext>
-                      </a:extLst>
-                    </a:blip>
-                    <a:srcRect/>
+                    <a:blip r:embed="rId3"/>
                     <a:stretch>
                       <a:fillRect/>
                     </a:stretch>
@@ -196,10 +209,6 @@
                     <a:prstGeom prst="rect">
                       <a:avLst/>
                     </a:prstGeom>
-                    <a:noFill/>
-                    <a:ln>
-                      <a:noFill/>
-                    </a:ln>
                   </pic:spPr>
                 </pic:pic>
               </a:graphicData>
@@ -209,16 +218,25 @@
       </w:r>
       <w:r>
         <w:rPr>
-          <w:rFonts w:ascii="Arial" w:hAnsi="Arial" w:cs="Arial"/>
+          <w:rFonts w:cs="Arial" w:ascii="Arial" w:hAnsi="Arial"/>
           <w:b/>
           <w:sz w:val="24"/>
           <w:szCs w:val="24"/>
         </w:rPr>
-        <w:t xml:space="preserve">Scrum Master: </w:t>
-      </w:r>
-      <w:r>
-        <w:rPr>
-          <w:rFonts w:ascii="Arial" w:hAnsi="Arial" w:cs="Arial"/>
+        <w:t>S</w:t>
+      </w:r>
+      <w:r>
+        <w:rPr>
+          <w:rFonts w:cs="Arial" w:ascii="Arial" w:hAnsi="Arial"/>
+          <w:b/>
+          <w:sz w:val="24"/>
+          <w:szCs w:val="24"/>
+        </w:rPr>
+        <w:t xml:space="preserve">crum Master: </w:t>
+      </w:r>
+      <w:r>
+        <w:rPr>
+          <w:rFonts w:cs="Arial" w:ascii="Arial" w:hAnsi="Arial"/>
           <w:sz w:val="24"/>
           <w:szCs w:val="24"/>
         </w:rPr>
@@ -227,76 +245,47 @@
     </w:p>
     <w:p>
       <w:pPr>
-        <w:spacing w:after="0"/>
+        <w:pStyle w:val="Normal"/>
+        <w:spacing w:before="0" w:after="0"/>
         <w:jc w:val="both"/>
-        <w:rPr>
-          <w:rFonts w:ascii="Arial" w:hAnsi="Arial" w:cs="Arial"/>
-          <w:sz w:val="24"/>
-          <w:szCs w:val="24"/>
-        </w:rPr>
-      </w:pPr>
-      <w:r>
-        <w:rPr>
-          <w:rFonts w:ascii="Arial" w:hAnsi="Arial" w:cs="Arial"/>
+        <w:rPr/>
+      </w:pPr>
+      <w:r>
+        <w:rPr>
+          <w:rFonts w:cs="Arial" w:ascii="Arial" w:hAnsi="Arial"/>
           <w:b/>
           <w:sz w:val="24"/>
           <w:szCs w:val="24"/>
         </w:rPr>
-        <w:t>Responsabilidades</w:t>
-      </w:r>
-      <w:r>
-        <w:rPr>
-          <w:rFonts w:ascii="Arial" w:hAnsi="Arial" w:cs="Arial"/>
-          <w:b/>
-          <w:sz w:val="24"/>
-          <w:szCs w:val="24"/>
-        </w:rPr>
-        <w:t xml:space="preserve">: </w:t>
-      </w:r>
-      <w:r>
-        <w:rPr>
-          <w:rFonts w:ascii="Arial" w:hAnsi="Arial" w:cs="Arial"/>
-          <w:sz w:val="24"/>
-          <w:szCs w:val="24"/>
-        </w:rPr>
-        <w:t xml:space="preserve">o integrante terá o papel de líder no projeto, impedindo obstáculos e protegendo a equipe, assim como ajudando o Product Owner na elaboração do Product Backlog. O Scrum Master tem papel fundamental de garantir que o processo do Scrum funcione </w:t>
-      </w:r>
-      <w:r>
-        <w:rPr>
-          <w:rFonts w:ascii="Arial" w:hAnsi="Arial" w:cs="Arial"/>
-          <w:sz w:val="24"/>
-          <w:szCs w:val="24"/>
-        </w:rPr>
-        <w:t>de forma adequada.</w:t>
+        <w:t xml:space="preserve">Responsabilidades: </w:t>
+      </w:r>
+      <w:r>
+        <w:rPr>
+          <w:rFonts w:cs="Arial" w:ascii="Arial" w:hAnsi="Arial"/>
+          <w:sz w:val="24"/>
+          <w:szCs w:val="24"/>
+        </w:rPr>
+        <w:t>o integrante terá o papel de líder no projeto, impedindo obstáculos e protegendo a equipe, assim como ajudando o Product Owner na elaboração do Product Backlog. O Scrum Master tem papel fundamental de garantir que o processo do Scrum funcione de forma adequada.</w:t>
       </w:r>
     </w:p>
     <w:p>
       <w:pPr>
-        <w:spacing w:after="0"/>
+        <w:pStyle w:val="Normal"/>
+        <w:spacing w:before="0" w:after="0"/>
         <w:jc w:val="both"/>
-        <w:rPr>
-          <w:rFonts w:ascii="Arial" w:hAnsi="Arial" w:cs="Arial"/>
-          <w:b/>
-          <w:sz w:val="24"/>
-          <w:szCs w:val="24"/>
-        </w:rPr>
-      </w:pPr>
-      <w:r>
-        <w:rPr>
-          <w:rFonts w:ascii="Arial" w:hAnsi="Arial" w:cs="Arial"/>
-          <w:sz w:val="24"/>
-          <w:szCs w:val="24"/>
-        </w:rPr>
-        <w:br w:type="textWrapping" w:clear="all"/>
-      </w:r>
-      <w:r>
-        <w:rPr>
-          <w:b/>
-          <w:noProof/>
-          <w:lang w:eastAsia="pt-BR"/>
-        </w:rPr>
+        <w:rPr/>
+      </w:pPr>
+      <w:r>
+        <w:rPr>
+          <w:rFonts w:cs="Arial" w:ascii="Arial" w:hAnsi="Arial"/>
+          <w:sz w:val="24"/>
+          <w:szCs w:val="24"/>
+        </w:rPr>
+        <w:br/>
+      </w:r>
+      <w:r>
         <w:drawing>
-          <wp:anchor distT="0" distB="0" distL="114300" distR="114300" simplePos="0" relativeHeight="251660288" behindDoc="0" locked="0" layoutInCell="1" allowOverlap="1">
+          <wp:anchor behindDoc="0" distT="0" distB="9525" distL="114300" distR="123190" simplePos="0" locked="0" layoutInCell="1" allowOverlap="1" relativeHeight="4">
             <wp:simplePos x="0" y="0"/>
             <wp:positionH relativeFrom="column">
               <wp:posOffset>-3810</wp:posOffset>
@@ -305,9 +294,9 @@
               <wp:posOffset>184785</wp:posOffset>
             </wp:positionV>
             <wp:extent cx="1000125" cy="1000125"/>
-            <wp:effectExtent l="0" t="0" r="9525" b="9525"/>
+            <wp:effectExtent l="0" t="0" r="0" b="0"/>
             <wp:wrapSquare wrapText="bothSides"/>
-            <wp:docPr id="4" name="Imagem 4" descr="C:\Users\giova\AppData\Local\Microsoft\Windows\INetCacheContent.Word\avatar_giova.jpg"/>
+            <wp:docPr id="3" name="Imagem 4" descr="C:\Users\giova\AppData\Local\Microsoft\Windows\INetCacheContent.Word\avatar_giova.jpg"/>
             <wp:cNvGraphicFramePr>
               <a:graphicFrameLocks xmlns:a="http://schemas.openxmlformats.org/drawingml/2006/main" noChangeAspect="1"/>
             </wp:cNvGraphicFramePr>
@@ -315,20 +304,13 @@
               <a:graphicData uri="http://schemas.openxmlformats.org/drawingml/2006/picture">
                 <pic:pic xmlns:pic="http://schemas.openxmlformats.org/drawingml/2006/picture">
                   <pic:nvPicPr>
-                    <pic:cNvPr id="0" name="Picture 7" descr="C:\Users\giova\AppData\Local\Microsoft\Windows\INetCacheContent.Word\avatar_giova.jpg"/>
+                    <pic:cNvPr id="3" name="Imagem 4" descr="C:\Users\giova\AppData\Local\Microsoft\Windows\INetCacheContent.Word\avatar_giova.jpg"/>
                     <pic:cNvPicPr>
                       <a:picLocks noChangeAspect="1" noChangeArrowheads="1"/>
                     </pic:cNvPicPr>
                   </pic:nvPicPr>
                   <pic:blipFill>
-                    <a:blip r:embed="rId8" cstate="print">
-                      <a:extLst>
-                        <a:ext uri="{28A0092B-C50C-407E-A947-70E740481C1C}">
-                          <a14:useLocalDpi xmlns:a14="http://schemas.microsoft.com/office/drawing/2010/main" val="0"/>
-                        </a:ext>
-                      </a:extLst>
-                    </a:blip>
-                    <a:srcRect/>
+                    <a:blip r:embed="rId4"/>
                     <a:stretch>
                       <a:fillRect/>
                     </a:stretch>
@@ -341,24 +323,14 @@
                     <a:prstGeom prst="rect">
                       <a:avLst/>
                     </a:prstGeom>
-                    <a:noFill/>
-                    <a:ln>
-                      <a:noFill/>
-                    </a:ln>
                   </pic:spPr>
                 </pic:pic>
               </a:graphicData>
             </a:graphic>
           </wp:anchor>
         </w:drawing>
-      </w:r>
-      <w:r>
-        <w:rPr>
-          <w:noProof/>
-          <w:lang w:eastAsia="pt-BR"/>
-        </w:rPr>
         <w:drawing>
-          <wp:anchor distT="0" distB="0" distL="114300" distR="114300" simplePos="0" relativeHeight="251661312" behindDoc="0" locked="0" layoutInCell="1" allowOverlap="1">
+          <wp:anchor behindDoc="0" distT="0" distB="9525" distL="114300" distR="123190" simplePos="0" locked="0" layoutInCell="1" allowOverlap="1" relativeHeight="5">
             <wp:simplePos x="0" y="0"/>
             <wp:positionH relativeFrom="column">
               <wp:posOffset>1158240</wp:posOffset>
@@ -367,9 +339,9 @@
               <wp:posOffset>184785</wp:posOffset>
             </wp:positionV>
             <wp:extent cx="1000125" cy="1000125"/>
-            <wp:effectExtent l="0" t="0" r="9525" b="9525"/>
+            <wp:effectExtent l="0" t="0" r="0" b="0"/>
             <wp:wrapSquare wrapText="bothSides"/>
-            <wp:docPr id="6" name="Imagem 6" descr="C:\Users\giova\AppData\Local\Microsoft\Windows\INetCacheContent.Word\avatar_montanha.jpg"/>
+            <wp:docPr id="4" name="Imagem 6" descr="C:\Users\giova\AppData\Local\Microsoft\Windows\INetCacheContent.Word\avatar_montanha.jpg"/>
             <wp:cNvGraphicFramePr>
               <a:graphicFrameLocks xmlns:a="http://schemas.openxmlformats.org/drawingml/2006/main" noChangeAspect="1"/>
             </wp:cNvGraphicFramePr>
@@ -377,20 +349,13 @@
               <a:graphicData uri="http://schemas.openxmlformats.org/drawingml/2006/picture">
                 <pic:pic xmlns:pic="http://schemas.openxmlformats.org/drawingml/2006/picture">
                   <pic:nvPicPr>
-                    <pic:cNvPr id="0" name="Picture 11" descr="C:\Users\giova\AppData\Local\Microsoft\Windows\INetCacheContent.Word\avatar_montanha.jpg"/>
+                    <pic:cNvPr id="4" name="Imagem 6" descr="C:\Users\giova\AppData\Local\Microsoft\Windows\INetCacheContent.Word\avatar_montanha.jpg"/>
                     <pic:cNvPicPr>
                       <a:picLocks noChangeAspect="1" noChangeArrowheads="1"/>
                     </pic:cNvPicPr>
                   </pic:nvPicPr>
                   <pic:blipFill>
-                    <a:blip r:embed="rId9" cstate="print">
-                      <a:extLst>
-                        <a:ext uri="{28A0092B-C50C-407E-A947-70E740481C1C}">
-                          <a14:useLocalDpi xmlns:a14="http://schemas.microsoft.com/office/drawing/2010/main" val="0"/>
-                        </a:ext>
-                      </a:extLst>
-                    </a:blip>
-                    <a:srcRect/>
+                    <a:blip r:embed="rId5"/>
                     <a:stretch>
                       <a:fillRect/>
                     </a:stretch>
@@ -403,10 +368,6 @@
                     <a:prstGeom prst="rect">
                       <a:avLst/>
                     </a:prstGeom>
-                    <a:noFill/>
-                    <a:ln>
-                      <a:noFill/>
-                    </a:ln>
                   </pic:spPr>
                 </pic:pic>
               </a:graphicData>
@@ -416,22 +377,31 @@
       </w:r>
       <w:r>
         <w:rPr>
-          <w:rFonts w:ascii="Arial" w:hAnsi="Arial" w:cs="Arial"/>
+          <w:rFonts w:cs="Arial" w:ascii="Arial" w:hAnsi="Arial"/>
           <w:b/>
           <w:sz w:val="24"/>
           <w:szCs w:val="24"/>
         </w:rPr>
-        <w:t xml:space="preserve">Equipe de Desenvolvimento: </w:t>
+        <w:t>E</w:t>
+      </w:r>
+      <w:r>
+        <w:rPr>
+          <w:rFonts w:cs="Arial" w:ascii="Arial" w:hAnsi="Arial"/>
+          <w:b/>
+          <w:sz w:val="24"/>
+          <w:szCs w:val="24"/>
+        </w:rPr>
+        <w:t xml:space="preserve">quipe de Desenvolvimento: </w:t>
       </w:r>
     </w:p>
     <w:p>
       <w:pPr>
-        <w:pStyle w:val="PargrafodaLista"/>
+        <w:pStyle w:val="ListParagraph"/>
         <w:numPr>
           <w:ilvl w:val="0"/>
           <w:numId w:val="1"/>
         </w:numPr>
-        <w:spacing w:after="0"/>
+        <w:spacing w:before="0" w:after="0"/>
         <w:jc w:val="both"/>
         <w:rPr>
           <w:rFonts w:ascii="Arial" w:hAnsi="Arial" w:cs="Arial"/>
@@ -441,7 +411,7 @@
       </w:pPr>
       <w:r>
         <w:rPr>
-          <w:rFonts w:ascii="Arial" w:hAnsi="Arial" w:cs="Arial"/>
+          <w:rFonts w:cs="Arial" w:ascii="Arial" w:hAnsi="Arial"/>
           <w:sz w:val="24"/>
           <w:szCs w:val="24"/>
         </w:rPr>
@@ -450,12 +420,12 @@
     </w:p>
     <w:p>
       <w:pPr>
-        <w:pStyle w:val="PargrafodaLista"/>
+        <w:pStyle w:val="ListParagraph"/>
         <w:numPr>
           <w:ilvl w:val="0"/>
           <w:numId w:val="1"/>
         </w:numPr>
-        <w:spacing w:after="0"/>
+        <w:spacing w:before="0" w:after="0"/>
         <w:jc w:val="both"/>
         <w:rPr>
           <w:rFonts w:ascii="Arial" w:hAnsi="Arial" w:cs="Arial"/>
@@ -465,7 +435,7 @@
       </w:pPr>
       <w:r>
         <w:rPr>
-          <w:rFonts w:ascii="Arial" w:hAnsi="Arial" w:cs="Arial"/>
+          <w:rFonts w:cs="Arial" w:ascii="Arial" w:hAnsi="Arial"/>
           <w:sz w:val="24"/>
           <w:szCs w:val="24"/>
         </w:rPr>
@@ -474,17 +444,14 @@
     </w:p>
     <w:p>
       <w:pPr>
-        <w:spacing w:after="0"/>
+        <w:pStyle w:val="Normal"/>
+        <w:spacing w:before="0" w:after="0"/>
         <w:jc w:val="both"/>
-        <w:rPr>
-          <w:rFonts w:ascii="Arial" w:hAnsi="Arial" w:cs="Arial"/>
-          <w:sz w:val="24"/>
-          <w:szCs w:val="24"/>
-        </w:rPr>
-      </w:pPr>
-      <w:r>
-        <w:rPr>
-          <w:rFonts w:ascii="Arial" w:hAnsi="Arial" w:cs="Arial"/>
+        <w:rPr/>
+      </w:pPr>
+      <w:r>
+        <w:rPr>
+          <w:rFonts w:cs="Arial" w:ascii="Arial" w:hAnsi="Arial"/>
           <w:b/>
           <w:sz w:val="24"/>
           <w:szCs w:val="24"/>
@@ -495,69 +462,61 @@
       <w:bookmarkEnd w:id="0"/>
       <w:r>
         <w:rPr>
-          <w:rFonts w:ascii="Arial" w:hAnsi="Arial" w:cs="Arial"/>
+          <w:rFonts w:cs="Arial" w:ascii="Arial" w:hAnsi="Arial"/>
           <w:b/>
           <w:sz w:val="24"/>
           <w:szCs w:val="24"/>
         </w:rPr>
-        <w:t>bilidades</w:t>
-      </w:r>
-      <w:r>
-        <w:rPr>
-          <w:rFonts w:ascii="Arial" w:hAnsi="Arial" w:cs="Arial"/>
+        <w:t xml:space="preserve">bilidades: </w:t>
+      </w:r>
+      <w:r>
+        <w:rPr>
+          <w:rFonts w:cs="Arial" w:ascii="Arial" w:hAnsi="Arial"/>
+          <w:sz w:val="24"/>
+          <w:szCs w:val="24"/>
+        </w:rPr>
+        <w:t>os integrantes da equipe de desenvolvimento tem o papel de definir as tarefas e suas respectivas previsões de conclusão. É a equipe que irá desenvolver o projeto, garantindo sua qualidade e a apresentará ao cliente.</w:t>
+      </w:r>
+      <w:r>
+        <w:rPr>
+          <w:rFonts w:cs="Arial" w:ascii="Arial" w:hAnsi="Arial"/>
           <w:b/>
           <w:sz w:val="24"/>
           <w:szCs w:val="24"/>
         </w:rPr>
-        <w:t xml:space="preserve">: </w:t>
-      </w:r>
-      <w:r>
-        <w:rPr>
-          <w:rFonts w:ascii="Arial" w:hAnsi="Arial" w:cs="Arial"/>
-          <w:sz w:val="24"/>
-          <w:szCs w:val="24"/>
-        </w:rPr>
-        <w:t>os integrantes da equipe de desenvolvimento tem o papel de definir as tarefas e suas respectivas previsões de conclusão. É a equipe que irá desenvolver o projeto, garantindo sua qualidade e a apresentará ao cliente.</w:t>
+        <w:t xml:space="preserve"> </w:t>
       </w:r>
     </w:p>
     <w:p>
       <w:pPr>
-        <w:spacing w:after="0"/>
-        <w:jc w:val="both"/>
-        <w:rPr>
-          <w:rFonts w:ascii="Arial" w:hAnsi="Arial" w:cs="Arial"/>
-          <w:sz w:val="24"/>
-          <w:szCs w:val="24"/>
-        </w:rPr>
-      </w:pPr>
-      <w:r>
-        <w:rPr>
-          <w:rFonts w:ascii="Arial" w:hAnsi="Arial" w:cs="Arial"/>
-          <w:b/>
-          <w:sz w:val="24"/>
-          <w:szCs w:val="24"/>
-        </w:rPr>
-        <w:t xml:space="preserve"> </w:t>
+        <w:pStyle w:val="Normal"/>
+        <w:widowControl/>
+        <w:bidi w:val="0"/>
+        <w:spacing w:lineRule="auto" w:line="259" w:before="0" w:after="160"/>
+        <w:jc w:val="left"/>
+        <w:rPr/>
+      </w:pPr>
+      <w:r>
+        <w:rPr/>
       </w:r>
     </w:p>
-    <w:p/>
     <w:sectPr>
+      <w:type w:val="nextPage"/>
       <w:pgSz w:w="11906" w:h="16838"/>
-      <w:pgMar w:top="1417" w:right="1701" w:bottom="1417" w:left="1701" w:header="708" w:footer="708" w:gutter="0"/>
-      <w:cols w:space="708"/>
-      <w:docGrid w:linePitch="360"/>
+      <w:pgMar w:left="1701" w:right="1701" w:header="0" w:top="1417" w:footer="0" w:bottom="1417" w:gutter="0"/>
+      <w:pgNumType w:fmt="decimal"/>
+      <w:formProt w:val="false"/>
+      <w:textDirection w:val="lrTb"/>
+      <w:docGrid w:type="default" w:linePitch="360" w:charSpace="4294965247"/>
     </w:sectPr>
   </w:body>
 </w:document>
 </file>
 
 <file path=word/numbering.xml><?xml version="1.0" encoding="utf-8"?>
-<w:numbering xmlns:wpc="http://schemas.microsoft.com/office/word/2010/wordprocessingCanvas" xmlns:cx="http://schemas.microsoft.com/office/drawing/2014/chartex" xmlns:cx1="http://schemas.microsoft.com/office/drawing/2015/9/8/chartex" xmlns:cx2="http://schemas.microsoft.com/office/drawing/2015/10/21/chartex" xmlns:cx3="http://schemas.microsoft.com/office/drawing/2016/5/9/chartex" xmlns:cx4="http://schemas.microsoft.com/office/drawing/2016/5/10/chartex" xmlns:cx5="http://schemas.microsoft.com/office/drawing/2016/5/11/chartex" xmlns:mc="http://schemas.openxmlformats.org/markup-compatibility/2006" xmlns:o="urn:schemas-microsoft-com:office:office" xmlns:r="http://schemas.openxmlformats.org/officeDocument/2006/relationships" xmlns:m="http://schemas.openxmlformats.org/officeDocument/2006/math" xmlns:v="urn:schemas-microsoft-com:vml" xmlns:wp14="http://schemas.microsoft.com/office/word/2010/wordprocessingDrawing" xmlns:wp="http://schemas.openxmlformats.org/drawingml/2006/wordprocessingDrawing" xmlns:w10="urn:schemas-microsoft-com:office:word" xmlns:w="http://schemas.openxmlformats.org/wordprocessingml/2006/main" xmlns:w14="http://schemas.microsoft.com/office/word/2010/wordml" xmlns:w15="http://schemas.microsoft.com/office/word/2012/wordml" xmlns:w16se="http://schemas.microsoft.com/office/word/2015/wordml/symex" xmlns:wpg="http://schemas.microsoft.com/office/word/2010/wordprocessingGroup" xmlns:wpi="http://schemas.microsoft.com/office/word/2010/wordprocessingInk" xmlns:wne="http://schemas.microsoft.com/office/word/2006/wordml" xmlns:wps="http://schemas.microsoft.com/office/word/2010/wordprocessingShape" mc:Ignorable="w14 w15 w16se wp14">
-  <w:abstractNum w:abstractNumId="0" w15:restartNumberingAfterBreak="0">
-    <w:nsid w:val="62842232"/>
-    <w:multiLevelType w:val="hybridMultilevel"/>
-    <w:tmpl w:val="11647E64"/>
-    <w:lvl w:ilvl="0" w:tplc="DDEA1D08">
+<w:numbering xmlns:w="http://schemas.openxmlformats.org/wordprocessingml/2006/main" xmlns:o="urn:schemas-microsoft-com:office:office" xmlns:r="http://schemas.openxmlformats.org/officeDocument/2006/relationships" xmlns:v="urn:schemas-microsoft-com:vml">
+  <w:abstractNum w:abstractNumId="1">
+    <w:lvl w:ilvl="0">
       <w:start w:val="1"/>
       <w:numFmt w:val="decimal"/>
       <w:lvlText w:val="%1-"/>
@@ -566,11 +525,12 @@
         <w:ind w:left="720" w:hanging="360"/>
       </w:pPr>
       <w:rPr>
-        <w:rFonts w:hint="default"/>
+        <w:sz w:val="24"/>
         <w:b/>
+        <w:rFonts w:ascii="Arial" w:hAnsi="Arial"/>
       </w:rPr>
     </w:lvl>
-    <w:lvl w:ilvl="1" w:tplc="04160019" w:tentative="1">
+    <w:lvl w:ilvl="1">
       <w:start w:val="1"/>
       <w:numFmt w:val="lowerLetter"/>
       <w:lvlText w:val="%2."/>
@@ -579,7 +539,7 @@
         <w:ind w:left="1440" w:hanging="360"/>
       </w:pPr>
     </w:lvl>
-    <w:lvl w:ilvl="2" w:tplc="0416001B" w:tentative="1">
+    <w:lvl w:ilvl="2">
       <w:start w:val="1"/>
       <w:numFmt w:val="lowerRoman"/>
       <w:lvlText w:val="%3."/>
@@ -588,7 +548,7 @@
         <w:ind w:left="2160" w:hanging="180"/>
       </w:pPr>
     </w:lvl>
-    <w:lvl w:ilvl="3" w:tplc="0416000F" w:tentative="1">
+    <w:lvl w:ilvl="3">
       <w:start w:val="1"/>
       <w:numFmt w:val="decimal"/>
       <w:lvlText w:val="%4."/>
@@ -597,7 +557,7 @@
         <w:ind w:left="2880" w:hanging="360"/>
       </w:pPr>
     </w:lvl>
-    <w:lvl w:ilvl="4" w:tplc="04160019" w:tentative="1">
+    <w:lvl w:ilvl="4">
       <w:start w:val="1"/>
       <w:numFmt w:val="lowerLetter"/>
       <w:lvlText w:val="%5."/>
@@ -606,7 +566,7 @@
         <w:ind w:left="3600" w:hanging="360"/>
       </w:pPr>
     </w:lvl>
-    <w:lvl w:ilvl="5" w:tplc="0416001B" w:tentative="1">
+    <w:lvl w:ilvl="5">
       <w:start w:val="1"/>
       <w:numFmt w:val="lowerRoman"/>
       <w:lvlText w:val="%6."/>
@@ -615,7 +575,7 @@
         <w:ind w:left="4320" w:hanging="180"/>
       </w:pPr>
     </w:lvl>
-    <w:lvl w:ilvl="6" w:tplc="0416000F" w:tentative="1">
+    <w:lvl w:ilvl="6">
       <w:start w:val="1"/>
       <w:numFmt w:val="decimal"/>
       <w:lvlText w:val="%7."/>
@@ -624,7 +584,7 @@
         <w:ind w:left="5040" w:hanging="360"/>
       </w:pPr>
     </w:lvl>
-    <w:lvl w:ilvl="7" w:tplc="04160019" w:tentative="1">
+    <w:lvl w:ilvl="7">
       <w:start w:val="1"/>
       <w:numFmt w:val="lowerLetter"/>
       <w:lvlText w:val="%8."/>
@@ -633,7 +593,7 @@
         <w:ind w:left="5760" w:hanging="360"/>
       </w:pPr>
     </w:lvl>
-    <w:lvl w:ilvl="8" w:tplc="0416001B" w:tentative="1">
+    <w:lvl w:ilvl="8">
       <w:start w:val="1"/>
       <w:numFmt w:val="lowerRoman"/>
       <w:lvlText w:val="%9."/>
@@ -643,40 +603,133 @@
       </w:pPr>
     </w:lvl>
   </w:abstractNum>
+  <w:abstractNum w:abstractNumId="2">
+    <w:lvl w:ilvl="0">
+      <w:start w:val="1"/>
+      <w:numFmt w:val="none"/>
+      <w:suff w:val="nothing"/>
+      <w:lvlText w:val=""/>
+      <w:lvlJc w:val="left"/>
+      <w:pPr>
+        <w:ind w:left="0" w:hanging="0"/>
+      </w:pPr>
+    </w:lvl>
+    <w:lvl w:ilvl="1">
+      <w:start w:val="1"/>
+      <w:numFmt w:val="none"/>
+      <w:suff w:val="nothing"/>
+      <w:lvlText w:val=""/>
+      <w:lvlJc w:val="left"/>
+      <w:pPr>
+        <w:ind w:left="0" w:hanging="0"/>
+      </w:pPr>
+    </w:lvl>
+    <w:lvl w:ilvl="2">
+      <w:start w:val="1"/>
+      <w:numFmt w:val="none"/>
+      <w:suff w:val="nothing"/>
+      <w:lvlText w:val=""/>
+      <w:lvlJc w:val="left"/>
+      <w:pPr>
+        <w:ind w:left="0" w:hanging="0"/>
+      </w:pPr>
+    </w:lvl>
+    <w:lvl w:ilvl="3">
+      <w:start w:val="1"/>
+      <w:numFmt w:val="none"/>
+      <w:suff w:val="nothing"/>
+      <w:lvlText w:val=""/>
+      <w:lvlJc w:val="left"/>
+      <w:pPr>
+        <w:ind w:left="0" w:hanging="0"/>
+      </w:pPr>
+    </w:lvl>
+    <w:lvl w:ilvl="4">
+      <w:start w:val="1"/>
+      <w:numFmt w:val="none"/>
+      <w:suff w:val="nothing"/>
+      <w:lvlText w:val=""/>
+      <w:lvlJc w:val="left"/>
+      <w:pPr>
+        <w:ind w:left="0" w:hanging="0"/>
+      </w:pPr>
+    </w:lvl>
+    <w:lvl w:ilvl="5">
+      <w:start w:val="1"/>
+      <w:numFmt w:val="none"/>
+      <w:suff w:val="nothing"/>
+      <w:lvlText w:val=""/>
+      <w:lvlJc w:val="left"/>
+      <w:pPr>
+        <w:ind w:left="0" w:hanging="0"/>
+      </w:pPr>
+    </w:lvl>
+    <w:lvl w:ilvl="6">
+      <w:start w:val="1"/>
+      <w:numFmt w:val="none"/>
+      <w:suff w:val="nothing"/>
+      <w:lvlText w:val=""/>
+      <w:lvlJc w:val="left"/>
+      <w:pPr>
+        <w:ind w:left="0" w:hanging="0"/>
+      </w:pPr>
+    </w:lvl>
+    <w:lvl w:ilvl="7">
+      <w:start w:val="1"/>
+      <w:numFmt w:val="none"/>
+      <w:suff w:val="nothing"/>
+      <w:lvlText w:val=""/>
+      <w:lvlJc w:val="left"/>
+      <w:pPr>
+        <w:ind w:left="0" w:hanging="0"/>
+      </w:pPr>
+    </w:lvl>
+    <w:lvl w:ilvl="8">
+      <w:start w:val="1"/>
+      <w:numFmt w:val="none"/>
+      <w:suff w:val="nothing"/>
+      <w:lvlText w:val=""/>
+      <w:lvlJc w:val="left"/>
+      <w:pPr>
+        <w:ind w:left="0" w:hanging="0"/>
+      </w:pPr>
+    </w:lvl>
+  </w:abstractNum>
   <w:num w:numId="1">
-    <w:abstractNumId w:val="0"/>
+    <w:abstractNumId w:val="1"/>
+  </w:num>
+  <w:num w:numId="2">
+    <w:abstractNumId w:val="2"/>
   </w:num>
 </w:numbering>
 </file>
 
 <file path=word/styles.xml><?xml version="1.0" encoding="utf-8"?>
-<w:styles xmlns:mc="http://schemas.openxmlformats.org/markup-compatibility/2006" xmlns:r="http://schemas.openxmlformats.org/officeDocument/2006/relationships" xmlns:w="http://schemas.openxmlformats.org/wordprocessingml/2006/main" xmlns:w14="http://schemas.microsoft.com/office/word/2010/wordml" xmlns:w15="http://schemas.microsoft.com/office/word/2012/wordml" xmlns:w16se="http://schemas.microsoft.com/office/word/2015/wordml/symex" mc:Ignorable="w14 w15 w16se">
+<w:styles xmlns:w="http://schemas.openxmlformats.org/wordprocessingml/2006/main" xmlns:w14="http://schemas.microsoft.com/office/word/2010/wordml" xmlns:mc="http://schemas.openxmlformats.org/markup-compatibility/2006" mc:Ignorable="w14">
   <w:docDefaults>
     <w:rPrDefault>
       <w:rPr>
-        <w:rFonts w:asciiTheme="minorHAnsi" w:eastAsiaTheme="minorHAnsi" w:hAnsiTheme="minorHAnsi" w:cstheme="minorBidi"/>
+        <w:rFonts w:ascii="Calibri" w:hAnsi="Calibri" w:eastAsia="Calibri" w:cs="" w:asciiTheme="minorHAnsi" w:cstheme="minorBidi" w:eastAsiaTheme="minorHAnsi" w:hAnsiTheme="minorHAnsi"/>
         <w:sz w:val="22"/>
         <w:szCs w:val="22"/>
         <w:lang w:val="pt-BR" w:eastAsia="en-US" w:bidi="ar-SA"/>
       </w:rPr>
     </w:rPrDefault>
     <w:pPrDefault>
-      <w:pPr>
-        <w:spacing w:after="160" w:line="259" w:lineRule="auto"/>
-      </w:pPr>
+      <w:pPr/>
     </w:pPrDefault>
   </w:docDefaults>
   <w:latentStyles w:defLockedState="0" w:defUIPriority="99" w:defSemiHidden="0" w:defUnhideWhenUsed="0" w:defQFormat="0" w:count="374">
     <w:lsdException w:name="Normal" w:uiPriority="0" w:qFormat="1"/>
     <w:lsdException w:name="heading 1" w:uiPriority="9" w:qFormat="1"/>
-    <w:lsdException w:name="heading 2" w:semiHidden="1" w:uiPriority="9" w:unhideWhenUsed="1" w:qFormat="1"/>
-    <w:lsdException w:name="heading 3" w:semiHidden="1" w:uiPriority="9" w:unhideWhenUsed="1" w:qFormat="1"/>
-    <w:lsdException w:name="heading 4" w:semiHidden="1" w:uiPriority="9" w:unhideWhenUsed="1" w:qFormat="1"/>
-    <w:lsdException w:name="heading 5" w:semiHidden="1" w:uiPriority="9" w:unhideWhenUsed="1" w:qFormat="1"/>
-    <w:lsdException w:name="heading 6" w:semiHidden="1" w:uiPriority="9" w:unhideWhenUsed="1" w:qFormat="1"/>
-    <w:lsdException w:name="heading 7" w:semiHidden="1" w:uiPriority="9" w:unhideWhenUsed="1" w:qFormat="1"/>
-    <w:lsdException w:name="heading 8" w:semiHidden="1" w:uiPriority="9" w:unhideWhenUsed="1" w:qFormat="1"/>
-    <w:lsdException w:name="heading 9" w:semiHidden="1" w:uiPriority="9" w:unhideWhenUsed="1" w:qFormat="1"/>
+    <w:lsdException w:name="heading 2" w:uiPriority="9" w:semiHidden="1" w:unhideWhenUsed="1" w:qFormat="1"/>
+    <w:lsdException w:name="heading 3" w:uiPriority="9" w:semiHidden="1" w:unhideWhenUsed="1" w:qFormat="1"/>
+    <w:lsdException w:name="heading 4" w:uiPriority="9" w:semiHidden="1" w:unhideWhenUsed="1" w:qFormat="1"/>
+    <w:lsdException w:name="heading 5" w:uiPriority="9" w:semiHidden="1" w:unhideWhenUsed="1" w:qFormat="1"/>
+    <w:lsdException w:name="heading 6" w:uiPriority="9" w:semiHidden="1" w:unhideWhenUsed="1" w:qFormat="1"/>
+    <w:lsdException w:name="heading 7" w:uiPriority="9" w:semiHidden="1" w:unhideWhenUsed="1" w:qFormat="1"/>
+    <w:lsdException w:name="heading 8" w:uiPriority="9" w:semiHidden="1" w:unhideWhenUsed="1" w:qFormat="1"/>
+    <w:lsdException w:name="heading 9" w:uiPriority="9" w:semiHidden="1" w:unhideWhenUsed="1" w:qFormat="1"/>
     <w:lsdException w:name="index 1" w:semiHidden="1" w:unhideWhenUsed="1"/>
     <w:lsdException w:name="index 2" w:semiHidden="1" w:unhideWhenUsed="1"/>
     <w:lsdException w:name="index 3" w:semiHidden="1" w:unhideWhenUsed="1"/>
@@ -686,22 +739,22 @@
     <w:lsdException w:name="index 7" w:semiHidden="1" w:unhideWhenUsed="1"/>
     <w:lsdException w:name="index 8" w:semiHidden="1" w:unhideWhenUsed="1"/>
     <w:lsdException w:name="index 9" w:semiHidden="1" w:unhideWhenUsed="1"/>
-    <w:lsdException w:name="toc 1" w:semiHidden="1" w:uiPriority="39" w:unhideWhenUsed="1"/>
-    <w:lsdException w:name="toc 2" w:semiHidden="1" w:uiPriority="39" w:unhideWhenUsed="1"/>
-    <w:lsdException w:name="toc 3" w:semiHidden="1" w:uiPriority="39" w:unhideWhenUsed="1"/>
-    <w:lsdException w:name="toc 4" w:semiHidden="1" w:uiPriority="39" w:unhideWhenUsed="1"/>
-    <w:lsdException w:name="toc 5" w:semiHidden="1" w:uiPriority="39" w:unhideWhenUsed="1"/>
-    <w:lsdException w:name="toc 6" w:semiHidden="1" w:uiPriority="39" w:unhideWhenUsed="1"/>
-    <w:lsdException w:name="toc 7" w:semiHidden="1" w:uiPriority="39" w:unhideWhenUsed="1"/>
-    <w:lsdException w:name="toc 8" w:semiHidden="1" w:uiPriority="39" w:unhideWhenUsed="1"/>
-    <w:lsdException w:name="toc 9" w:semiHidden="1" w:uiPriority="39" w:unhideWhenUsed="1"/>
+    <w:lsdException w:name="toc 1" w:uiPriority="39" w:semiHidden="1" w:unhideWhenUsed="1"/>
+    <w:lsdException w:name="toc 2" w:uiPriority="39" w:semiHidden="1" w:unhideWhenUsed="1"/>
+    <w:lsdException w:name="toc 3" w:uiPriority="39" w:semiHidden="1" w:unhideWhenUsed="1"/>
+    <w:lsdException w:name="toc 4" w:uiPriority="39" w:semiHidden="1" w:unhideWhenUsed="1"/>
+    <w:lsdException w:name="toc 5" w:uiPriority="39" w:semiHidden="1" w:unhideWhenUsed="1"/>
+    <w:lsdException w:name="toc 6" w:uiPriority="39" w:semiHidden="1" w:unhideWhenUsed="1"/>
+    <w:lsdException w:name="toc 7" w:uiPriority="39" w:semiHidden="1" w:unhideWhenUsed="1"/>
+    <w:lsdException w:name="toc 8" w:uiPriority="39" w:semiHidden="1" w:unhideWhenUsed="1"/>
+    <w:lsdException w:name="toc 9" w:uiPriority="39" w:semiHidden="1" w:unhideWhenUsed="1"/>
     <w:lsdException w:name="Normal Indent" w:semiHidden="1" w:unhideWhenUsed="1"/>
     <w:lsdException w:name="footnote text" w:semiHidden="1" w:unhideWhenUsed="1"/>
     <w:lsdException w:name="annotation text" w:semiHidden="1" w:unhideWhenUsed="1"/>
     <w:lsdException w:name="header" w:semiHidden="1" w:unhideWhenUsed="1"/>
     <w:lsdException w:name="footer" w:semiHidden="1" w:unhideWhenUsed="1"/>
     <w:lsdException w:name="index heading" w:semiHidden="1" w:unhideWhenUsed="1"/>
-    <w:lsdException w:name="caption" w:semiHidden="1" w:uiPriority="35" w:unhideWhenUsed="1" w:qFormat="1"/>
+    <w:lsdException w:name="caption" w:uiPriority="35" w:semiHidden="1" w:unhideWhenUsed="1" w:qFormat="1"/>
     <w:lsdException w:name="table of figures" w:semiHidden="1" w:unhideWhenUsed="1"/>
     <w:lsdException w:name="envelope address" w:semiHidden="1" w:unhideWhenUsed="1"/>
     <w:lsdException w:name="envelope return" w:semiHidden="1" w:unhideWhenUsed="1"/>
@@ -732,7 +785,7 @@
     <w:lsdException w:name="Title" w:uiPriority="10" w:qFormat="1"/>
     <w:lsdException w:name="Closing" w:semiHidden="1" w:unhideWhenUsed="1"/>
     <w:lsdException w:name="Signature" w:semiHidden="1" w:unhideWhenUsed="1"/>
-    <w:lsdException w:name="Default Paragraph Font" w:semiHidden="1" w:uiPriority="1" w:unhideWhenUsed="1"/>
+    <w:lsdException w:name="Default Paragraph Font" w:uiPriority="1" w:semiHidden="1" w:unhideWhenUsed="1"/>
     <w:lsdException w:name="Body Text" w:semiHidden="1" w:unhideWhenUsed="1"/>
     <w:lsdException w:name="Body Text Indent" w:semiHidden="1" w:unhideWhenUsed="1"/>
     <w:lsdException w:name="List Continue" w:semiHidden="1" w:unhideWhenUsed="1"/>
@@ -930,8 +983,8 @@
     <w:lsdException w:name="Subtle Reference" w:uiPriority="31" w:qFormat="1"/>
     <w:lsdException w:name="Intense Reference" w:uiPriority="32" w:qFormat="1"/>
     <w:lsdException w:name="Book Title" w:uiPriority="33" w:qFormat="1"/>
-    <w:lsdException w:name="Bibliography" w:semiHidden="1" w:uiPriority="37" w:unhideWhenUsed="1"/>
-    <w:lsdException w:name="TOC Heading" w:semiHidden="1" w:uiPriority="39" w:unhideWhenUsed="1" w:qFormat="1"/>
+    <w:lsdException w:name="Bibliography" w:uiPriority="37" w:semiHidden="1" w:unhideWhenUsed="1"/>
+    <w:lsdException w:name="TOC Heading" w:uiPriority="39" w:semiHidden="1" w:unhideWhenUsed="1" w:qFormat="1"/>
     <w:lsdException w:name="Plain Table 1" w:uiPriority="41"/>
     <w:lsdException w:name="Plain Table 2" w:uiPriority="42"/>
     <w:lsdException w:name="Plain Table 3" w:uiPriority="43"/>
@@ -1040,15 +1093,117 @@
     <w:lsdException w:name="Smart Hyperlink" w:semiHidden="1" w:unhideWhenUsed="1"/>
     <w:lsdException w:name="Hashtag" w:semiHidden="1" w:unhideWhenUsed="1"/>
   </w:latentStyles>
-  <w:style w:type="paragraph" w:default="1" w:styleId="Normal">
+  <w:style w:type="paragraph" w:styleId="Normal" w:default="1">
     <w:name w:val="Normal"/>
     <w:qFormat/>
+    <w:pPr>
+      <w:widowControl/>
+      <w:bidi w:val="0"/>
+      <w:spacing w:lineRule="auto" w:line="259" w:before="0" w:after="160"/>
+      <w:jc w:val="left"/>
+    </w:pPr>
+    <w:rPr>
+      <w:rFonts w:ascii="Calibri" w:hAnsi="Calibri" w:eastAsia="Calibri" w:cs="" w:asciiTheme="minorHAnsi" w:cstheme="minorBidi" w:eastAsiaTheme="minorHAnsi" w:hAnsiTheme="minorHAnsi"/>
+      <w:color w:val="auto"/>
+      <w:sz w:val="22"/>
+      <w:szCs w:val="22"/>
+      <w:lang w:val="pt-BR" w:eastAsia="en-US" w:bidi="ar-SA"/>
+    </w:rPr>
   </w:style>
-  <w:style w:type="character" w:default="1" w:styleId="Fontepargpadro">
+  <w:style w:type="character" w:styleId="DefaultParagraphFont" w:default="1">
     <w:name w:val="Default Paragraph Font"/>
     <w:uiPriority w:val="1"/>
     <w:semiHidden/>
     <w:unhideWhenUsed/>
+    <w:qFormat/>
+    <w:rPr/>
+  </w:style>
+  <w:style w:type="character" w:styleId="ListLabel1">
+    <w:name w:val="ListLabel 1"/>
+    <w:qFormat/>
+    <w:rPr>
+      <w:rFonts w:ascii="Arial" w:hAnsi="Arial"/>
+      <w:b/>
+      <w:sz w:val="24"/>
+    </w:rPr>
+  </w:style>
+  <w:style w:type="paragraph" w:styleId="Ttulo">
+    <w:name w:val="Título"/>
+    <w:basedOn w:val="Normal"/>
+    <w:next w:val="Corpodetexto"/>
+    <w:qFormat/>
+    <w:pPr>
+      <w:keepNext/>
+      <w:spacing w:before="240" w:after="120"/>
+    </w:pPr>
+    <w:rPr>
+      <w:rFonts w:ascii="Liberation Sans" w:hAnsi="Liberation Sans" w:eastAsia="DejaVu Sans" w:cs="Noto Sans Devanagari"/>
+      <w:sz w:val="28"/>
+      <w:szCs w:val="28"/>
+    </w:rPr>
+  </w:style>
+  <w:style w:type="paragraph" w:styleId="Corpodetexto">
+    <w:name w:val="Body Text"/>
+    <w:basedOn w:val="Normal"/>
+    <w:pPr>
+      <w:spacing w:lineRule="auto" w:line="288" w:before="0" w:after="140"/>
+    </w:pPr>
+    <w:rPr/>
+  </w:style>
+  <w:style w:type="paragraph" w:styleId="Lista">
+    <w:name w:val="List"/>
+    <w:basedOn w:val="Corpodetexto"/>
+    <w:pPr/>
+    <w:rPr>
+      <w:rFonts w:cs="Noto Sans Devanagari"/>
+    </w:rPr>
+  </w:style>
+  <w:style w:type="paragraph" w:styleId="Legenda">
+    <w:name w:val="Caption"/>
+    <w:basedOn w:val="Normal"/>
+    <w:qFormat/>
+    <w:pPr>
+      <w:suppressLineNumbers/>
+      <w:spacing w:before="120" w:after="120"/>
+    </w:pPr>
+    <w:rPr>
+      <w:rFonts w:cs="Noto Sans Devanagari"/>
+      <w:i/>
+      <w:iCs/>
+      <w:sz w:val="24"/>
+      <w:szCs w:val="24"/>
+    </w:rPr>
+  </w:style>
+  <w:style w:type="paragraph" w:styleId="Ndice">
+    <w:name w:val="Índice"/>
+    <w:basedOn w:val="Normal"/>
+    <w:qFormat/>
+    <w:pPr>
+      <w:suppressLineNumbers/>
+    </w:pPr>
+    <w:rPr>
+      <w:rFonts w:cs="Noto Sans Devanagari"/>
+    </w:rPr>
+  </w:style>
+  <w:style w:type="paragraph" w:styleId="ListParagraph">
+    <w:name w:val="List Paragraph"/>
+    <w:basedOn w:val="Normal"/>
+    <w:uiPriority w:val="34"/>
+    <w:qFormat/>
+    <w:rsid w:val="00fd1cff"/>
+    <w:pPr>
+      <w:spacing w:before="0" w:after="160"/>
+      <w:ind w:left="720" w:hanging="0"/>
+      <w:contextualSpacing/>
+    </w:pPr>
+    <w:rPr/>
+  </w:style>
+  <w:style w:type="numbering" w:styleId="NoList" w:default="1">
+    <w:name w:val="No List"/>
+    <w:uiPriority w:val="99"/>
+    <w:semiHidden/>
+    <w:unhideWhenUsed/>
+    <w:qFormat/>
   </w:style>
   <w:style w:type="table" w:default="1" w:styleId="Tabelanormal">
     <w:name w:val="Normal Table"/>
@@ -1064,23 +1219,6 @@
         <w:right w:w="108" w:type="dxa"/>
       </w:tblCellMar>
     </w:tblPr>
-  </w:style>
-  <w:style w:type="numbering" w:default="1" w:styleId="Semlista">
-    <w:name w:val="No List"/>
-    <w:uiPriority w:val="99"/>
-    <w:semiHidden/>
-    <w:unhideWhenUsed/>
-  </w:style>
-  <w:style w:type="paragraph" w:styleId="PargrafodaLista">
-    <w:name w:val="List Paragraph"/>
-    <w:basedOn w:val="Normal"/>
-    <w:uiPriority w:val="34"/>
-    <w:qFormat/>
-    <w:rsid w:val="00FD1CFF"/>
-    <w:pPr>
-      <w:ind w:left="720"/>
-      <w:contextualSpacing/>
-    </w:pPr>
   </w:style>
 </w:styles>
 </file>

</xml_diff>